<commit_message>
activity diagram and whitespaces
</commit_message>
<xml_diff>
--- a/Reports/AnalysisReportDraft.docx
+++ b/Reports/AnalysisReportDraft.docx
@@ -16451,15 +16451,23 @@
         </w:rPr>
         <w:t xml:space="preserve"> </w:t>
       </w:r>
-      <w:bookmarkStart w:id="1" w:name="_GoBack"/>
-      <w:bookmarkEnd w:id="1"/>
-      <w:r>
-        <w:rPr>
-          <w:sz w:val="24"/>
-          <w:szCs w:val="24"/>
-          <w:lang w:val="tr-TR"/>
-        </w:rPr>
-        <w:t xml:space="preserve">game. </w:t>
+      <w:proofErr w:type="spellStart"/>
+      <w:r>
+        <w:rPr>
+          <w:sz w:val="24"/>
+          <w:szCs w:val="24"/>
+          <w:lang w:val="tr-TR"/>
+        </w:rPr>
+        <w:t>game</w:t>
+      </w:r>
+      <w:proofErr w:type="spellEnd"/>
+      <w:r>
+        <w:rPr>
+          <w:sz w:val="24"/>
+          <w:szCs w:val="24"/>
+          <w:lang w:val="tr-TR"/>
+        </w:rPr>
+        <w:t xml:space="preserve">. </w:t>
       </w:r>
       <w:r>
         <w:rPr>
@@ -16669,9 +16677,9 @@
         </w:rPr>
         <w:drawing>
           <wp:inline distT="0" distB="0" distL="0" distR="0">
-            <wp:extent cx="5760720" cy="5847715"/>
-            <wp:effectExtent l="0" t="0" r="0" b="635"/>
-            <wp:docPr id="9" name="Resim 9"/>
+            <wp:extent cx="5760720" cy="6086475"/>
+            <wp:effectExtent l="0" t="0" r="0" b="0"/>
+            <wp:docPr id="34" name="Resim 34"/>
             <wp:cNvGraphicFramePr>
               <a:graphicFrameLocks xmlns:a="http://schemas.openxmlformats.org/drawingml/2006/main" noChangeAspect="1"/>
             </wp:cNvGraphicFramePr>
@@ -16679,7 +16687,7 @@
               <a:graphicData uri="http://schemas.openxmlformats.org/drawingml/2006/picture">
                 <pic:pic xmlns:pic="http://schemas.openxmlformats.org/drawingml/2006/picture">
                   <pic:nvPicPr>
-                    <pic:cNvPr id="0" name="Activity DiagramPacman.jpg"/>
+                    <pic:cNvPr id="0" name="Activity DiagramPacman.png"/>
                     <pic:cNvPicPr/>
                   </pic:nvPicPr>
                   <pic:blipFill>
@@ -16697,7 +16705,7 @@
                   <pic:spPr>
                     <a:xfrm>
                       <a:off x="0" y="0"/>
-                      <a:ext cx="5760720" cy="5847715"/>
+                      <a:ext cx="5760720" cy="6086475"/>
                     </a:xfrm>
                     <a:prstGeom prst="rect">
                       <a:avLst/>
@@ -17262,12 +17270,35 @@
           <w:szCs w:val="24"/>
         </w:rPr>
       </w:pPr>
-      <w:r>
+    </w:p>
+    <w:p>
+      <w:pPr>
+        <w:spacing w:after="0" w:line="360" w:lineRule="auto"/>
         <w:rPr>
           <w:b/>
           <w:sz w:val="24"/>
           <w:szCs w:val="24"/>
         </w:rPr>
+      </w:pPr>
+    </w:p>
+    <w:p>
+      <w:pPr>
+        <w:spacing w:after="0" w:line="360" w:lineRule="auto"/>
+        <w:rPr>
+          <w:b/>
+          <w:sz w:val="24"/>
+          <w:szCs w:val="24"/>
+        </w:rPr>
+      </w:pPr>
+      <w:bookmarkStart w:id="1" w:name="_GoBack"/>
+      <w:bookmarkEnd w:id="1"/>
+      <w:r>
+        <w:rPr>
+          <w:b/>
+          <w:sz w:val="24"/>
+          <w:szCs w:val="24"/>
+        </w:rPr>
+        <w:lastRenderedPageBreak/>
         <w:t>6.4 User Interface</w:t>
       </w:r>
     </w:p>
@@ -17307,7 +17338,6 @@
           <w:szCs w:val="24"/>
           <w:lang w:val="tr-TR" w:eastAsia="tr-TR"/>
         </w:rPr>
-        <w:lastRenderedPageBreak/>
         <w:drawing>
           <wp:inline distT="0" distB="0" distL="0" distR="0">
             <wp:extent cx="5760720" cy="3129915"/>
@@ -18706,7 +18736,7 @@
             <w:noProof/>
             <w:lang w:val="tr-TR"/>
           </w:rPr>
-          <w:t>16</w:t>
+          <w:t>21</w:t>
         </w:r>
         <w:r>
           <w:fldChar w:fldCharType="end"/>
@@ -20952,7 +20982,7 @@
 </file>
 
 <file path=customXml/itemProps1.xml><?xml version="1.0" encoding="utf-8"?>
-<ds:datastoreItem xmlns:ds="http://schemas.openxmlformats.org/officeDocument/2006/customXml" ds:itemID="{F5B82E8D-2420-48C7-92B6-2D40ECC31E02}">
+<ds:datastoreItem xmlns:ds="http://schemas.openxmlformats.org/officeDocument/2006/customXml" ds:itemID="{B5071720-9071-4C8D-8D99-42E9813EAE0C}">
   <ds:schemaRefs>
     <ds:schemaRef ds:uri="http://schemas.openxmlformats.org/officeDocument/2006/bibliography"/>
   </ds:schemaRefs>

</xml_diff>

<commit_message>
Non-Req changed/Analysis Iteration 2
</commit_message>
<xml_diff>
--- a/Reports/AnalysisReportDraft.docx
+++ b/Reports/AnalysisReportDraft.docx
@@ -1002,7 +1002,15 @@
           </w:r>
           <w:proofErr w:type="spellStart"/>
           <w:r>
-            <w:t>FunctionalRequirements</w:t>
+            <w:t>Functional</w:t>
+          </w:r>
+          <w:proofErr w:type="spellEnd"/>
+          <w:r>
+            <w:t xml:space="preserve"> </w:t>
+          </w:r>
+          <w:proofErr w:type="spellStart"/>
+          <w:r>
+            <w:t>Requirements</w:t>
           </w:r>
           <w:proofErr w:type="spellEnd"/>
           <w:r>
@@ -1021,13 +1029,174 @@
           </w:r>
           <w:proofErr w:type="spellStart"/>
           <w:r>
-            <w:t>Non-FunctionalRequirements</w:t>
+            <w:t>Non-Functional</w:t>
+          </w:r>
+          <w:proofErr w:type="spellEnd"/>
+          <w:r>
+            <w:t xml:space="preserve"> </w:t>
+          </w:r>
+          <w:proofErr w:type="spellStart"/>
+          <w:r>
+            <w:t>Requirements</w:t>
           </w:r>
           <w:proofErr w:type="spellEnd"/>
           <w:r>
             <w:ptab w:relativeTo="margin" w:alignment="right" w:leader="dot"/>
           </w:r>
           <w:r>
+            <w:t>4</w:t>
+          </w:r>
+        </w:p>
+        <w:p>
+          <w:pPr>
+            <w:pStyle w:val="T2"/>
+            <w:ind w:left="216"/>
+            <w:rPr>
+              <w:b/>
+              <w:sz w:val="24"/>
+              <w:szCs w:val="24"/>
+            </w:rPr>
+          </w:pPr>
+          <w:r>
+            <w:rPr>
+              <w:b/>
+              <w:sz w:val="24"/>
+              <w:szCs w:val="24"/>
+            </w:rPr>
+            <w:t xml:space="preserve">4.1 </w:t>
+          </w:r>
+          <w:proofErr w:type="spellStart"/>
+          <w:r>
+            <w:rPr>
+              <w:b/>
+              <w:sz w:val="24"/>
+              <w:szCs w:val="24"/>
+            </w:rPr>
+            <w:t>Usability</w:t>
+          </w:r>
+          <w:proofErr w:type="spellEnd"/>
+          <w:r>
+            <w:rPr>
+              <w:b/>
+              <w:sz w:val="24"/>
+              <w:szCs w:val="24"/>
+            </w:rPr>
+            <w:ptab w:relativeTo="margin" w:alignment="right" w:leader="dot"/>
+          </w:r>
+          <w:r>
+            <w:rPr>
+              <w:b/>
+              <w:sz w:val="24"/>
+              <w:szCs w:val="24"/>
+            </w:rPr>
+            <w:t>4</w:t>
+          </w:r>
+        </w:p>
+        <w:p>
+          <w:pPr>
+            <w:pStyle w:val="T2"/>
+            <w:ind w:left="216"/>
+            <w:rPr>
+              <w:b/>
+              <w:sz w:val="24"/>
+              <w:szCs w:val="24"/>
+            </w:rPr>
+          </w:pPr>
+          <w:r>
+            <w:rPr>
+              <w:b/>
+              <w:sz w:val="24"/>
+              <w:szCs w:val="24"/>
+            </w:rPr>
+            <w:t xml:space="preserve">4.2 </w:t>
+          </w:r>
+          <w:proofErr w:type="spellStart"/>
+          <w:r>
+            <w:rPr>
+              <w:b/>
+              <w:sz w:val="24"/>
+              <w:szCs w:val="24"/>
+            </w:rPr>
+            <w:t>Performance</w:t>
+          </w:r>
+          <w:proofErr w:type="spellEnd"/>
+          <w:r>
+            <w:rPr>
+              <w:b/>
+              <w:sz w:val="24"/>
+              <w:szCs w:val="24"/>
+            </w:rPr>
+            <w:ptab w:relativeTo="margin" w:alignment="right" w:leader="dot"/>
+          </w:r>
+          <w:r>
+            <w:rPr>
+              <w:b/>
+              <w:sz w:val="24"/>
+              <w:szCs w:val="24"/>
+            </w:rPr>
+            <w:t>4</w:t>
+          </w:r>
+        </w:p>
+        <w:p>
+          <w:pPr>
+            <w:pStyle w:val="T2"/>
+            <w:ind w:left="216"/>
+            <w:rPr>
+              <w:b/>
+              <w:sz w:val="24"/>
+              <w:szCs w:val="24"/>
+            </w:rPr>
+          </w:pPr>
+          <w:r>
+            <w:rPr>
+              <w:b/>
+              <w:sz w:val="24"/>
+              <w:szCs w:val="24"/>
+            </w:rPr>
+            <w:t xml:space="preserve">4.3 Compatibility, </w:t>
+          </w:r>
+          <w:proofErr w:type="spellStart"/>
+          <w:r>
+            <w:rPr>
+              <w:b/>
+              <w:sz w:val="24"/>
+              <w:szCs w:val="24"/>
+            </w:rPr>
+            <w:t>Maintainability</w:t>
+          </w:r>
+          <w:proofErr w:type="spellEnd"/>
+          <w:r>
+            <w:rPr>
+              <w:b/>
+              <w:sz w:val="24"/>
+              <w:szCs w:val="24"/>
+            </w:rPr>
+            <w:t xml:space="preserve">, </w:t>
+          </w:r>
+          <w:proofErr w:type="spellStart"/>
+          <w:r>
+            <w:rPr>
+              <w:b/>
+              <w:sz w:val="24"/>
+              <w:szCs w:val="24"/>
+            </w:rPr>
+            <w:t>Extendibility</w:t>
+          </w:r>
+          <w:proofErr w:type="spellEnd"/>
+          <w:r>
+            <w:rPr>
+              <w:b/>
+              <w:sz w:val="24"/>
+              <w:szCs w:val="24"/>
+            </w:rPr>
+            <w:ptab w:relativeTo="margin" w:alignment="right" w:leader="dot"/>
+          </w:r>
+          <w:r>
+            <w:rPr>
+              <w:b/>
+              <w:sz w:val="24"/>
+              <w:szCs w:val="24"/>
+            </w:rPr>
             <w:t>4</w:t>
           </w:r>
         </w:p>
@@ -1040,7 +1209,15 @@
           </w:r>
           <w:proofErr w:type="spellStart"/>
           <w:r>
-            <w:t>Pseudo-FunctionalRequirements</w:t>
+            <w:t>Pseudo-Functional</w:t>
+          </w:r>
+          <w:proofErr w:type="spellEnd"/>
+          <w:r>
+            <w:t xml:space="preserve"> </w:t>
+          </w:r>
+          <w:proofErr w:type="spellStart"/>
+          <w:r>
+            <w:t>Requirements</w:t>
           </w:r>
           <w:proofErr w:type="spellEnd"/>
           <w:r>
@@ -1059,7 +1236,15 @@
           </w:r>
           <w:proofErr w:type="spellStart"/>
           <w:r>
-            <w:t>SystemModels</w:t>
+            <w:t>System</w:t>
+          </w:r>
+          <w:proofErr w:type="spellEnd"/>
+          <w:r>
+            <w:t xml:space="preserve"> </w:t>
+          </w:r>
+          <w:proofErr w:type="spellStart"/>
+          <w:r>
+            <w:t>Models</w:t>
           </w:r>
           <w:proofErr w:type="spellEnd"/>
           <w:r>
@@ -1181,7 +1366,7 @@
               <w:sz w:val="20"/>
               <w:szCs w:val="20"/>
             </w:rPr>
-            <w:t>6</w:t>
+            <w:t>7</w:t>
           </w:r>
         </w:p>
         <w:p>
@@ -1209,7 +1394,25 @@
               <w:sz w:val="24"/>
               <w:szCs w:val="24"/>
             </w:rPr>
-            <w:t>DynamicModels</w:t>
+            <w:t>Dynamic</w:t>
+          </w:r>
+          <w:proofErr w:type="spellEnd"/>
+          <w:r>
+            <w:rPr>
+              <w:b/>
+              <w:sz w:val="24"/>
+              <w:szCs w:val="24"/>
+            </w:rPr>
+            <w:t xml:space="preserve"> </w:t>
+          </w:r>
+          <w:proofErr w:type="spellStart"/>
+          <w:r>
+            <w:rPr>
+              <w:b/>
+              <w:sz w:val="24"/>
+              <w:szCs w:val="24"/>
+            </w:rPr>
+            <w:t>Models</w:t>
           </w:r>
           <w:proofErr w:type="spellEnd"/>
           <w:r>
@@ -1485,35 +1688,16 @@
         </w:p>
         <w:p>
           <w:pPr>
-            <w:rPr>
-              <w:lang w:val="tr-TR" w:eastAsia="tr-TR"/>
-            </w:rPr>
+            <w:sectPr>
+              <w:pgSz w:w="11906" w:h="16838"/>
+              <w:pgMar w:top="1417" w:right="1417" w:bottom="1417" w:left="1417" w:header="708" w:footer="708" w:gutter="0"/>
+              <w:cols w:space="708"/>
+              <w:docGrid w:linePitch="360"/>
+            </w:sectPr>
           </w:pPr>
         </w:p>
-        <w:p>
-          <w:pPr>
-            <w:rPr>
-              <w:lang w:val="tr-TR" w:eastAsia="tr-TR"/>
-            </w:rPr>
-          </w:pPr>
-        </w:p>
-        <w:p/>
       </w:sdtContent>
     </w:sdt>
-    <w:p>
-      <w:pPr>
-        <w:rPr>
-          <w:sz w:val="28"/>
-          <w:szCs w:val="28"/>
-        </w:rPr>
-        <w:sectPr>
-          <w:pgSz w:w="11906" w:h="16838"/>
-          <w:pgMar w:top="1417" w:right="1417" w:bottom="1417" w:left="1417" w:header="708" w:footer="708" w:gutter="0"/>
-          <w:cols w:space="708"/>
-          <w:docGrid w:linePitch="360"/>
-        </w:sectPr>
-      </w:pPr>
-    </w:p>
     <w:p>
       <w:r>
         <w:rPr>
@@ -3596,6 +3780,266 @@
     </w:p>
     <w:p>
       <w:pPr>
+        <w:spacing w:after="0" w:line="360" w:lineRule="auto"/>
+        <w:rPr>
+          <w:b/>
+          <w:noProof/>
+          <w:sz w:val="24"/>
+          <w:szCs w:val="24"/>
+          <w:lang w:val="tr-TR" w:eastAsia="tr-TR"/>
+        </w:rPr>
+      </w:pPr>
+      <w:r>
+        <w:rPr>
+          <w:b/>
+          <w:noProof/>
+          <w:sz w:val="24"/>
+          <w:szCs w:val="24"/>
+          <w:lang w:val="tr-TR" w:eastAsia="tr-TR"/>
+        </w:rPr>
+        <w:t xml:space="preserve">4.1 </w:t>
+      </w:r>
+      <w:r>
+        <w:rPr>
+          <w:b/>
+          <w:noProof/>
+          <w:sz w:val="24"/>
+          <w:szCs w:val="24"/>
+          <w:lang w:val="tr-TR" w:eastAsia="tr-TR"/>
+        </w:rPr>
+        <w:t>Usability</w:t>
+      </w:r>
+    </w:p>
+    <w:p>
+      <w:pPr>
+        <w:spacing w:after="0" w:line="360" w:lineRule="auto"/>
+        <w:rPr>
+          <w:noProof/>
+          <w:sz w:val="24"/>
+          <w:szCs w:val="24"/>
+          <w:lang w:val="tr-TR" w:eastAsia="tr-TR"/>
+        </w:rPr>
+      </w:pPr>
+      <w:r>
+        <w:rPr>
+          <w:noProof/>
+          <w:sz w:val="24"/>
+          <w:szCs w:val="24"/>
+          <w:lang w:val="tr-TR" w:eastAsia="tr-TR"/>
+        </w:rPr>
+        <w:tab/>
+        <w:t>User can learn how to operate easily because there are suitable prompts in interface. Moreover, our game has common features with other arcade games; therefore, a player who has played such games does not experience difficulties.</w:t>
+      </w:r>
+      <w:r>
+        <w:rPr>
+          <w:noProof/>
+          <w:sz w:val="24"/>
+          <w:szCs w:val="24"/>
+          <w:lang w:val="tr-TR" w:eastAsia="tr-TR"/>
+        </w:rPr>
+        <w:t xml:space="preserve"> On the game screen, there is no distracting animati</w:t>
+      </w:r>
+      <w:r>
+        <w:rPr>
+          <w:noProof/>
+          <w:sz w:val="24"/>
+          <w:szCs w:val="24"/>
+          <w:lang w:val="tr-TR" w:eastAsia="tr-TR"/>
+        </w:rPr>
+        <w:t>ons and locations of labels do not affect</w:t>
+      </w:r>
+      <w:r>
+        <w:rPr>
+          <w:noProof/>
+          <w:sz w:val="24"/>
+          <w:szCs w:val="24"/>
+          <w:lang w:val="tr-TR" w:eastAsia="tr-TR"/>
+        </w:rPr>
+        <w:t xml:space="preserve"> concentration of the players.</w:t>
+      </w:r>
+    </w:p>
+    <w:p>
+      <w:pPr>
+        <w:spacing w:after="0" w:line="360" w:lineRule="auto"/>
+        <w:rPr>
+          <w:b/>
+          <w:noProof/>
+          <w:sz w:val="24"/>
+          <w:szCs w:val="24"/>
+          <w:lang w:val="tr-TR" w:eastAsia="tr-TR"/>
+        </w:rPr>
+      </w:pPr>
+      <w:r>
+        <w:rPr>
+          <w:b/>
+          <w:noProof/>
+          <w:sz w:val="24"/>
+          <w:szCs w:val="24"/>
+          <w:lang w:val="tr-TR" w:eastAsia="tr-TR"/>
+        </w:rPr>
+        <w:t xml:space="preserve">4.2 </w:t>
+      </w:r>
+      <w:r>
+        <w:rPr>
+          <w:b/>
+          <w:noProof/>
+          <w:sz w:val="24"/>
+          <w:szCs w:val="24"/>
+          <w:lang w:val="tr-TR" w:eastAsia="tr-TR"/>
+        </w:rPr>
+        <w:t>Performance</w:t>
+      </w:r>
+    </w:p>
+    <w:p>
+      <w:pPr>
+        <w:spacing w:after="0" w:line="360" w:lineRule="auto"/>
+        <w:rPr>
+          <w:noProof/>
+          <w:sz w:val="28"/>
+          <w:szCs w:val="28"/>
+          <w:lang w:val="tr-TR" w:eastAsia="tr-TR"/>
+        </w:rPr>
+      </w:pPr>
+      <w:r>
+        <w:rPr>
+          <w:noProof/>
+          <w:sz w:val="24"/>
+          <w:szCs w:val="24"/>
+          <w:lang w:val="tr-TR" w:eastAsia="tr-TR"/>
+        </w:rPr>
+        <w:tab/>
+        <w:t xml:space="preserve">We aim obtaining smooth graphics and smooth flows of animations. </w:t>
+      </w:r>
+      <w:r>
+        <w:rPr>
+          <w:noProof/>
+          <w:sz w:val="24"/>
+          <w:szCs w:val="24"/>
+          <w:lang w:val="tr-TR" w:eastAsia="tr-TR"/>
+        </w:rPr>
+        <w:t xml:space="preserve">Our goal is to </w:t>
+      </w:r>
+      <w:r>
+        <w:rPr>
+          <w:noProof/>
+          <w:sz w:val="24"/>
+          <w:szCs w:val="24"/>
+          <w:lang w:val="tr-TR" w:eastAsia="tr-TR"/>
+        </w:rPr>
+        <w:t>have high fps and to prevent input lags as much as possible.</w:t>
+      </w:r>
+      <w:r>
+        <w:rPr>
+          <w:noProof/>
+          <w:sz w:val="28"/>
+          <w:szCs w:val="28"/>
+          <w:lang w:val="tr-TR" w:eastAsia="tr-TR"/>
+        </w:rPr>
+        <w:t xml:space="preserve"> I</w:t>
+      </w:r>
+      <w:r>
+        <w:rPr>
+          <w:noProof/>
+          <w:sz w:val="24"/>
+          <w:szCs w:val="24"/>
+          <w:lang w:val="tr-TR" w:eastAsia="tr-TR"/>
+        </w:rPr>
+        <w:t>nput lags will be diminished by well designed structure.</w:t>
+      </w:r>
+    </w:p>
+    <w:p>
+      <w:pPr>
+        <w:spacing w:after="0" w:line="360" w:lineRule="auto"/>
+        <w:rPr>
+          <w:b/>
+          <w:noProof/>
+          <w:sz w:val="24"/>
+          <w:szCs w:val="24"/>
+          <w:lang w:val="tr-TR" w:eastAsia="tr-TR"/>
+        </w:rPr>
+      </w:pPr>
+      <w:r>
+        <w:rPr>
+          <w:b/>
+          <w:noProof/>
+          <w:sz w:val="24"/>
+          <w:szCs w:val="24"/>
+          <w:lang w:val="tr-TR" w:eastAsia="tr-TR"/>
+        </w:rPr>
+        <w:t xml:space="preserve">4.3 </w:t>
+      </w:r>
+      <w:r>
+        <w:rPr>
+          <w:b/>
+          <w:noProof/>
+          <w:sz w:val="24"/>
+          <w:szCs w:val="24"/>
+          <w:lang w:val="tr-TR" w:eastAsia="tr-TR"/>
+        </w:rPr>
+        <w:t>Maintainability, Compatibility, Extensibility</w:t>
+      </w:r>
+    </w:p>
+    <w:p>
+      <w:pPr>
+        <w:spacing w:after="0" w:line="360" w:lineRule="auto"/>
+        <w:ind w:firstLine="708"/>
+        <w:rPr>
+          <w:noProof/>
+          <w:sz w:val="28"/>
+          <w:szCs w:val="28"/>
+          <w:lang w:val="tr-TR" w:eastAsia="tr-TR"/>
+        </w:rPr>
+      </w:pPr>
+      <w:r>
+        <w:rPr>
+          <w:noProof/>
+          <w:sz w:val="24"/>
+          <w:szCs w:val="24"/>
+          <w:lang w:val="tr-TR" w:eastAsia="tr-TR"/>
+        </w:rPr>
+        <w:t xml:space="preserve">The project is implemented on java environment. This means that the game will be runnable on a wide range of computer systems. </w:t>
+      </w:r>
+      <w:r>
+        <w:rPr>
+          <w:noProof/>
+          <w:sz w:val="24"/>
+          <w:szCs w:val="24"/>
+          <w:lang w:val="tr-TR" w:eastAsia="tr-TR"/>
+        </w:rPr>
+        <w:t xml:space="preserve">In terms of maintainability, layers will be loosely coupled. In this way, subsystems can work properly in different projects as well and a change in a subsystem does not affect whole system. </w:t>
+      </w:r>
+      <w:r>
+        <w:rPr>
+          <w:noProof/>
+          <w:sz w:val="24"/>
+          <w:szCs w:val="24"/>
+          <w:lang w:val="tr-TR" w:eastAsia="tr-TR"/>
+        </w:rPr>
+        <w:t>In terms of extensibility, we design our classes to be modified easily in the future. For example, new shields or food types can be added easily.</w:t>
+      </w:r>
+    </w:p>
+    <w:p>
+      <w:pPr>
+        <w:spacing w:after="0" w:line="360" w:lineRule="auto"/>
+        <w:rPr>
+          <w:noProof/>
+          <w:sz w:val="28"/>
+          <w:szCs w:val="28"/>
+          <w:lang w:val="tr-TR" w:eastAsia="tr-TR"/>
+        </w:rPr>
+      </w:pPr>
+      <w:r>
+        <w:rPr>
+          <w:noProof/>
+          <w:sz w:val="28"/>
+          <w:szCs w:val="28"/>
+          <w:lang w:val="tr-TR" w:eastAsia="tr-TR"/>
+        </w:rPr>
+        <w:t>5. Pseudo-Functional Requirements</w:t>
+      </w:r>
+    </w:p>
+    <w:p>
+      <w:pPr>
         <w:pStyle w:val="ListeParagraf"/>
         <w:numPr>
           <w:ilvl w:val="0"/>
@@ -3616,7 +4060,7 @@
           <w:szCs w:val="24"/>
           <w:lang w:val="tr-TR" w:eastAsia="tr-TR"/>
         </w:rPr>
-        <w:t>Throughout the project, object-oriented design concerns will be considered.</w:t>
+        <w:t>This project will be implemented by using Java.</w:t>
       </w:r>
     </w:p>
     <w:p>
@@ -3641,25 +4085,11 @@
           <w:szCs w:val="24"/>
           <w:lang w:val="tr-TR" w:eastAsia="tr-TR"/>
         </w:rPr>
-        <w:t>User interface</w:t>
-      </w:r>
-      <w:r>
-        <w:rPr>
-          <w:noProof/>
-          <w:sz w:val="24"/>
-          <w:szCs w:val="24"/>
-          <w:lang w:val="tr-TR" w:eastAsia="tr-TR"/>
-        </w:rPr>
-        <w:t xml:space="preserve"> will have good and smooth looking.</w:t>
-      </w:r>
-    </w:p>
-    <w:p>
-      <w:pPr>
-        <w:pStyle w:val="ListeParagraf"/>
-        <w:numPr>
-          <w:ilvl w:val="0"/>
-          <w:numId w:val="5"/>
-        </w:numPr>
+        <w:t>Game images will be created by using photoshop programs. In need, web sources will be scanned.</w:t>
+      </w:r>
+    </w:p>
+    <w:p>
+      <w:pPr>
         <w:spacing w:after="0" w:line="360" w:lineRule="auto"/>
         <w:rPr>
           <w:noProof/>
@@ -3671,132 +4101,39 @@
       <w:r>
         <w:rPr>
           <w:noProof/>
-          <w:sz w:val="24"/>
-          <w:szCs w:val="24"/>
-          <w:lang w:val="tr-TR" w:eastAsia="tr-TR"/>
-        </w:rPr>
-        <w:t>Our goal is to have high fps and to prevent input lags as much as possible.</w:t>
-      </w:r>
-    </w:p>
-    <w:p>
-      <w:pPr>
-        <w:pStyle w:val="ListeParagraf"/>
-        <w:numPr>
-          <w:ilvl w:val="0"/>
-          <w:numId w:val="5"/>
-        </w:numPr>
-        <w:spacing w:after="0" w:line="360" w:lineRule="auto"/>
-        <w:rPr>
-          <w:noProof/>
           <w:sz w:val="28"/>
           <w:szCs w:val="28"/>
           <w:lang w:val="tr-TR" w:eastAsia="tr-TR"/>
         </w:rPr>
-      </w:pPr>
-      <w:r>
-        <w:rPr>
-          <w:noProof/>
-          <w:sz w:val="24"/>
-          <w:szCs w:val="24"/>
-          <w:lang w:val="tr-TR" w:eastAsia="tr-TR"/>
-        </w:rPr>
-        <w:t>We will try to design our program with good class structure. In this way, program will be easy to add new features.</w:t>
+        <w:t>6. System Models</w:t>
       </w:r>
     </w:p>
     <w:p>
       <w:pPr>
         <w:spacing w:after="0" w:line="360" w:lineRule="auto"/>
         <w:rPr>
-          <w:noProof/>
-          <w:sz w:val="28"/>
-          <w:szCs w:val="28"/>
-          <w:lang w:val="tr-TR" w:eastAsia="tr-TR"/>
-        </w:rPr>
-      </w:pPr>
-      <w:r>
-        <w:rPr>
-          <w:noProof/>
-          <w:sz w:val="28"/>
-          <w:szCs w:val="28"/>
-          <w:lang w:val="tr-TR" w:eastAsia="tr-TR"/>
-        </w:rPr>
-        <w:t>5. Pseudo-Functional Requirements</w:t>
-      </w:r>
-    </w:p>
-    <w:p>
-      <w:pPr>
-        <w:pStyle w:val="ListeParagraf"/>
-        <w:numPr>
-          <w:ilvl w:val="0"/>
-          <w:numId w:val="5"/>
-        </w:numPr>
+          <w:b/>
+          <w:noProof/>
+          <w:sz w:val="24"/>
+          <w:szCs w:val="24"/>
+          <w:lang w:val="tr-TR" w:eastAsia="tr-TR"/>
+        </w:rPr>
+      </w:pPr>
+      <w:r>
+        <w:rPr>
+          <w:b/>
+          <w:noProof/>
+          <w:sz w:val="24"/>
+          <w:szCs w:val="24"/>
+          <w:lang w:val="tr-TR" w:eastAsia="tr-TR"/>
+        </w:rPr>
+        <w:t>6.1 Use-Case Model</w:t>
+      </w:r>
+    </w:p>
+    <w:p>
+      <w:pPr>
         <w:spacing w:after="0" w:line="360" w:lineRule="auto"/>
         <w:rPr>
-          <w:noProof/>
-          <w:sz w:val="28"/>
-          <w:szCs w:val="28"/>
-          <w:lang w:val="tr-TR" w:eastAsia="tr-TR"/>
-        </w:rPr>
-      </w:pPr>
-      <w:r>
-        <w:rPr>
-          <w:noProof/>
-          <w:sz w:val="24"/>
-          <w:szCs w:val="24"/>
-          <w:lang w:val="tr-TR" w:eastAsia="tr-TR"/>
-        </w:rPr>
-        <w:t>This project will be implemented by using Java.</w:t>
-      </w:r>
-    </w:p>
-    <w:p>
-      <w:pPr>
-        <w:pStyle w:val="ListeParagraf"/>
-        <w:numPr>
-          <w:ilvl w:val="0"/>
-          <w:numId w:val="5"/>
-        </w:numPr>
-        <w:spacing w:after="0" w:line="360" w:lineRule="auto"/>
-        <w:rPr>
-          <w:noProof/>
-          <w:sz w:val="28"/>
-          <w:szCs w:val="28"/>
-          <w:lang w:val="tr-TR" w:eastAsia="tr-TR"/>
-        </w:rPr>
-      </w:pPr>
-      <w:r>
-        <w:rPr>
-          <w:noProof/>
-          <w:sz w:val="24"/>
-          <w:szCs w:val="24"/>
-          <w:lang w:val="tr-TR" w:eastAsia="tr-TR"/>
-        </w:rPr>
-        <w:t>Game images will be created by using photoshop programs. In need, web sources will be scanned.</w:t>
-      </w:r>
-    </w:p>
-    <w:p>
-      <w:pPr>
-        <w:spacing w:after="0" w:line="360" w:lineRule="auto"/>
-        <w:rPr>
-          <w:noProof/>
-          <w:sz w:val="28"/>
-          <w:szCs w:val="28"/>
-          <w:lang w:val="tr-TR" w:eastAsia="tr-TR"/>
-        </w:rPr>
-      </w:pPr>
-      <w:r>
-        <w:rPr>
-          <w:noProof/>
-          <w:sz w:val="28"/>
-          <w:szCs w:val="28"/>
-          <w:lang w:val="tr-TR" w:eastAsia="tr-TR"/>
-        </w:rPr>
-        <w:t>6. System Models</w:t>
-      </w:r>
-    </w:p>
-    <w:p>
-      <w:pPr>
-        <w:spacing w:after="0" w:line="360" w:lineRule="auto"/>
-        <w:rPr>
           <w:b/>
           <w:noProof/>
           <w:sz w:val="24"/>
@@ -3812,28 +4149,6 @@
           <w:szCs w:val="24"/>
           <w:lang w:val="tr-TR" w:eastAsia="tr-TR"/>
         </w:rPr>
-        <w:t>6.1 Use-Case Model</w:t>
-      </w:r>
-    </w:p>
-    <w:p>
-      <w:pPr>
-        <w:spacing w:after="0" w:line="360" w:lineRule="auto"/>
-        <w:rPr>
-          <w:b/>
-          <w:noProof/>
-          <w:sz w:val="24"/>
-          <w:szCs w:val="24"/>
-          <w:lang w:val="tr-TR" w:eastAsia="tr-TR"/>
-        </w:rPr>
-      </w:pPr>
-      <w:r>
-        <w:rPr>
-          <w:b/>
-          <w:noProof/>
-          <w:sz w:val="24"/>
-          <w:szCs w:val="24"/>
-          <w:lang w:val="tr-TR" w:eastAsia="tr-TR"/>
-        </w:rPr>
         <w:t>6.1.1 Use-Case Scenarios</w:t>
       </w:r>
     </w:p>
@@ -3915,6 +4230,7 @@
           <w:sz w:val="24"/>
           <w:szCs w:val="24"/>
         </w:rPr>
+        <w:lastRenderedPageBreak/>
         <w:t>1</w:t>
       </w:r>
       <w:r>
@@ -4303,7 +4619,6 @@
           <w:sz w:val="24"/>
           <w:szCs w:val="24"/>
         </w:rPr>
-        <w:lastRenderedPageBreak/>
         <w:t>5.a.1</w:t>
       </w:r>
       <w:proofErr w:type="gramEnd"/>
@@ -5154,284 +5469,404 @@
           <w:szCs w:val="24"/>
           <w:u w:val="single"/>
         </w:rPr>
+        <w:t xml:space="preserve">Use-Case-5 </w:t>
+      </w:r>
+    </w:p>
+    <w:p>
+      <w:pPr>
+        <w:spacing w:after="0"/>
+        <w:rPr>
+          <w:rFonts w:eastAsia="Times New Roman"/>
+          <w:sz w:val="24"/>
+          <w:szCs w:val="24"/>
+        </w:rPr>
+      </w:pPr>
+      <w:r>
+        <w:rPr>
+          <w:rFonts w:eastAsia="Times New Roman"/>
+          <w:sz w:val="24"/>
+          <w:szCs w:val="24"/>
+        </w:rPr>
+        <w:t xml:space="preserve">View Help </w:t>
+      </w:r>
+    </w:p>
+    <w:p>
+      <w:pPr>
+        <w:spacing w:after="0"/>
+        <w:rPr>
+          <w:rFonts w:eastAsia="Times New Roman"/>
+          <w:sz w:val="24"/>
+          <w:szCs w:val="24"/>
+        </w:rPr>
+      </w:pPr>
+      <w:r>
+        <w:rPr>
+          <w:rFonts w:eastAsia="Times New Roman"/>
+          <w:sz w:val="24"/>
+          <w:szCs w:val="24"/>
+        </w:rPr>
+        <w:t xml:space="preserve">Primary Actor: Player </w:t>
+      </w:r>
+    </w:p>
+    <w:p>
+      <w:pPr>
+        <w:spacing w:after="0"/>
+        <w:rPr>
+          <w:rFonts w:eastAsia="Times New Roman"/>
+          <w:sz w:val="24"/>
+          <w:szCs w:val="24"/>
+        </w:rPr>
+      </w:pPr>
+      <w:r>
+        <w:rPr>
+          <w:rFonts w:eastAsia="Times New Roman"/>
+          <w:sz w:val="24"/>
+          <w:szCs w:val="24"/>
+        </w:rPr>
+        <w:t xml:space="preserve">Main Success Scenario </w:t>
+      </w:r>
+    </w:p>
+    <w:p>
+      <w:pPr>
+        <w:spacing w:after="0"/>
+        <w:rPr>
+          <w:rFonts w:eastAsia="Times New Roman"/>
+          <w:sz w:val="24"/>
+          <w:szCs w:val="24"/>
+        </w:rPr>
+      </w:pPr>
+      <w:r>
+        <w:rPr>
+          <w:rFonts w:eastAsia="Times New Roman"/>
+          <w:sz w:val="24"/>
+          <w:szCs w:val="24"/>
+        </w:rPr>
+        <w:t xml:space="preserve">1. Player chooses to view help. </w:t>
+      </w:r>
+    </w:p>
+    <w:p>
+      <w:pPr>
+        <w:spacing w:after="0"/>
+        <w:rPr>
+          <w:rFonts w:eastAsia="Times New Roman"/>
+          <w:sz w:val="24"/>
+          <w:szCs w:val="24"/>
+        </w:rPr>
+      </w:pPr>
+      <w:r>
+        <w:rPr>
+          <w:rFonts w:eastAsia="Times New Roman"/>
+          <w:sz w:val="24"/>
+          <w:szCs w:val="24"/>
+        </w:rPr>
+        <w:t xml:space="preserve">2. The system displays information about gameplay and controls. </w:t>
+      </w:r>
+    </w:p>
+    <w:p>
+      <w:pPr>
+        <w:spacing w:after="0"/>
+        <w:rPr>
+          <w:rFonts w:eastAsia="Times New Roman"/>
+          <w:sz w:val="24"/>
+          <w:szCs w:val="24"/>
+        </w:rPr>
+      </w:pPr>
+      <w:r>
+        <w:rPr>
+          <w:rFonts w:eastAsia="Times New Roman"/>
+          <w:sz w:val="24"/>
+          <w:szCs w:val="24"/>
+        </w:rPr>
+        <w:t>3. Player quits viewing help.</w:t>
+      </w:r>
+    </w:p>
+    <w:p>
+      <w:pPr>
+        <w:spacing w:after="0"/>
+        <w:rPr>
+          <w:rFonts w:eastAsia="Times New Roman"/>
+          <w:sz w:val="24"/>
+          <w:szCs w:val="24"/>
+        </w:rPr>
+      </w:pPr>
+    </w:p>
+    <w:p>
+      <w:pPr>
+        <w:spacing w:after="0"/>
+        <w:rPr>
+          <w:rFonts w:eastAsia="Times New Roman"/>
+          <w:sz w:val="24"/>
+          <w:szCs w:val="24"/>
+          <w:u w:val="single"/>
+        </w:rPr>
+      </w:pPr>
+      <w:r>
+        <w:rPr>
+          <w:rFonts w:eastAsia="Times New Roman"/>
+          <w:sz w:val="24"/>
+          <w:szCs w:val="24"/>
+          <w:u w:val="single"/>
+        </w:rPr>
+        <w:t>Use-Case-</w:t>
+      </w:r>
+      <w:r>
+        <w:rPr>
+          <w:rFonts w:eastAsia="Times New Roman"/>
+          <w:sz w:val="24"/>
+          <w:szCs w:val="24"/>
+          <w:u w:val="single"/>
+        </w:rPr>
+        <w:t>6</w:t>
+      </w:r>
+    </w:p>
+    <w:p>
+      <w:pPr>
+        <w:spacing w:after="0"/>
+        <w:rPr>
+          <w:rFonts w:eastAsia="Times New Roman"/>
+          <w:sz w:val="24"/>
+          <w:szCs w:val="24"/>
+        </w:rPr>
+      </w:pPr>
+      <w:r>
+        <w:rPr>
+          <w:rFonts w:eastAsia="Times New Roman"/>
+          <w:sz w:val="24"/>
+          <w:szCs w:val="24"/>
+        </w:rPr>
+        <w:t xml:space="preserve">View High Scores </w:t>
+      </w:r>
+    </w:p>
+    <w:p>
+      <w:pPr>
+        <w:spacing w:after="0"/>
+        <w:rPr>
+          <w:rFonts w:eastAsia="Times New Roman"/>
+          <w:sz w:val="24"/>
+          <w:szCs w:val="24"/>
+        </w:rPr>
+      </w:pPr>
+      <w:r>
+        <w:rPr>
+          <w:rFonts w:eastAsia="Times New Roman"/>
+          <w:sz w:val="24"/>
+          <w:szCs w:val="24"/>
+        </w:rPr>
+        <w:t xml:space="preserve">Primary Actor: Player </w:t>
+      </w:r>
+    </w:p>
+    <w:p>
+      <w:pPr>
+        <w:spacing w:after="0"/>
+        <w:rPr>
+          <w:rFonts w:eastAsia="Times New Roman"/>
+          <w:sz w:val="24"/>
+          <w:szCs w:val="24"/>
+        </w:rPr>
+      </w:pPr>
+      <w:r>
+        <w:rPr>
+          <w:rFonts w:eastAsia="Times New Roman"/>
+          <w:sz w:val="24"/>
+          <w:szCs w:val="24"/>
+        </w:rPr>
+        <w:t xml:space="preserve">Main Success Scenario </w:t>
+      </w:r>
+    </w:p>
+    <w:p>
+      <w:pPr>
+        <w:spacing w:after="0"/>
+        <w:rPr>
+          <w:rFonts w:eastAsia="Times New Roman"/>
+          <w:sz w:val="24"/>
+          <w:szCs w:val="24"/>
+        </w:rPr>
+      </w:pPr>
+      <w:r>
+        <w:rPr>
+          <w:rFonts w:eastAsia="Times New Roman"/>
+          <w:sz w:val="24"/>
+          <w:szCs w:val="24"/>
+        </w:rPr>
+        <w:t xml:space="preserve">1. Player chooses to view high scores. </w:t>
+      </w:r>
+    </w:p>
+    <w:p>
+      <w:pPr>
+        <w:spacing w:after="0"/>
+        <w:rPr>
+          <w:rFonts w:eastAsia="Times New Roman"/>
+          <w:sz w:val="24"/>
+          <w:szCs w:val="24"/>
+        </w:rPr>
+      </w:pPr>
+      <w:r>
+        <w:rPr>
+          <w:rFonts w:eastAsia="Times New Roman"/>
+          <w:sz w:val="24"/>
+          <w:szCs w:val="24"/>
+        </w:rPr>
+        <w:t xml:space="preserve">2. The system displays top ten high scores. </w:t>
+      </w:r>
+    </w:p>
+    <w:p>
+      <w:pPr>
+        <w:spacing w:after="0"/>
+        <w:rPr>
+          <w:rFonts w:eastAsia="Times New Roman"/>
+          <w:sz w:val="24"/>
+          <w:szCs w:val="24"/>
+        </w:rPr>
+      </w:pPr>
+      <w:r>
+        <w:rPr>
+          <w:rFonts w:eastAsia="Times New Roman"/>
+          <w:sz w:val="24"/>
+          <w:szCs w:val="24"/>
+        </w:rPr>
+        <w:t>3. Player quits viewing high scores.</w:t>
+      </w:r>
+    </w:p>
+    <w:p>
+      <w:pPr>
+        <w:spacing w:after="0" w:line="360" w:lineRule="auto"/>
+        <w:rPr>
+          <w:b/>
+          <w:noProof/>
+          <w:sz w:val="24"/>
+          <w:szCs w:val="24"/>
+          <w:lang w:val="tr-TR" w:eastAsia="tr-TR"/>
+        </w:rPr>
+      </w:pPr>
+    </w:p>
+    <w:p>
+      <w:pPr>
+        <w:spacing w:after="0" w:line="360" w:lineRule="auto"/>
+        <w:rPr>
+          <w:b/>
+          <w:noProof/>
+          <w:sz w:val="24"/>
+          <w:szCs w:val="24"/>
+          <w:lang w:val="tr-TR" w:eastAsia="tr-TR"/>
+        </w:rPr>
+      </w:pPr>
+    </w:p>
+    <w:p>
+      <w:pPr>
+        <w:spacing w:after="0" w:line="360" w:lineRule="auto"/>
+        <w:rPr>
+          <w:b/>
+          <w:noProof/>
+          <w:sz w:val="24"/>
+          <w:szCs w:val="24"/>
+          <w:lang w:val="tr-TR" w:eastAsia="tr-TR"/>
+        </w:rPr>
+      </w:pPr>
+    </w:p>
+    <w:p>
+      <w:pPr>
+        <w:spacing w:after="0" w:line="360" w:lineRule="auto"/>
+        <w:rPr>
+          <w:b/>
+          <w:noProof/>
+          <w:sz w:val="24"/>
+          <w:szCs w:val="24"/>
+          <w:lang w:val="tr-TR" w:eastAsia="tr-TR"/>
+        </w:rPr>
+      </w:pPr>
+    </w:p>
+    <w:p>
+      <w:pPr>
+        <w:spacing w:after="0" w:line="360" w:lineRule="auto"/>
+        <w:rPr>
+          <w:b/>
+          <w:noProof/>
+          <w:sz w:val="24"/>
+          <w:szCs w:val="24"/>
+          <w:lang w:val="tr-TR" w:eastAsia="tr-TR"/>
+        </w:rPr>
+      </w:pPr>
+    </w:p>
+    <w:p>
+      <w:pPr>
+        <w:spacing w:after="0" w:line="360" w:lineRule="auto"/>
+        <w:rPr>
+          <w:b/>
+          <w:noProof/>
+          <w:sz w:val="24"/>
+          <w:szCs w:val="24"/>
+          <w:lang w:val="tr-TR" w:eastAsia="tr-TR"/>
+        </w:rPr>
+      </w:pPr>
+    </w:p>
+    <w:p>
+      <w:pPr>
+        <w:spacing w:after="0" w:line="360" w:lineRule="auto"/>
+        <w:rPr>
+          <w:b/>
+          <w:noProof/>
+          <w:sz w:val="24"/>
+          <w:szCs w:val="24"/>
+          <w:lang w:val="tr-TR" w:eastAsia="tr-TR"/>
+        </w:rPr>
+      </w:pPr>
+    </w:p>
+    <w:p>
+      <w:pPr>
+        <w:spacing w:after="0" w:line="360" w:lineRule="auto"/>
+        <w:rPr>
+          <w:b/>
+          <w:noProof/>
+          <w:sz w:val="24"/>
+          <w:szCs w:val="24"/>
+          <w:lang w:val="tr-TR" w:eastAsia="tr-TR"/>
+        </w:rPr>
+      </w:pPr>
+    </w:p>
+    <w:p>
+      <w:pPr>
+        <w:spacing w:after="0" w:line="360" w:lineRule="auto"/>
+        <w:rPr>
+          <w:b/>
+          <w:noProof/>
+          <w:sz w:val="24"/>
+          <w:szCs w:val="24"/>
+          <w:lang w:val="tr-TR" w:eastAsia="tr-TR"/>
+        </w:rPr>
+      </w:pPr>
+    </w:p>
+    <w:p>
+      <w:pPr>
+        <w:spacing w:after="0" w:line="360" w:lineRule="auto"/>
+        <w:rPr>
+          <w:b/>
+          <w:noProof/>
+          <w:sz w:val="24"/>
+          <w:szCs w:val="24"/>
+          <w:lang w:val="tr-TR" w:eastAsia="tr-TR"/>
+        </w:rPr>
+      </w:pPr>
+    </w:p>
+    <w:p>
+      <w:pPr>
+        <w:spacing w:after="0" w:line="360" w:lineRule="auto"/>
+        <w:rPr>
+          <w:b/>
+          <w:noProof/>
+          <w:sz w:val="24"/>
+          <w:szCs w:val="24"/>
+          <w:lang w:val="tr-TR" w:eastAsia="tr-TR"/>
+        </w:rPr>
+      </w:pPr>
+      <w:r>
+        <w:rPr>
+          <w:b/>
+          <w:noProof/>
+          <w:sz w:val="24"/>
+          <w:szCs w:val="24"/>
+          <w:lang w:val="tr-TR" w:eastAsia="tr-TR"/>
+        </w:rPr>
         <w:lastRenderedPageBreak/>
-        <w:t xml:space="preserve">Use-Case-5 </w:t>
-      </w:r>
-    </w:p>
-    <w:p>
-      <w:pPr>
-        <w:spacing w:after="0"/>
-        <w:rPr>
-          <w:rFonts w:eastAsia="Times New Roman"/>
-          <w:sz w:val="24"/>
-          <w:szCs w:val="24"/>
-        </w:rPr>
-      </w:pPr>
-      <w:r>
-        <w:rPr>
-          <w:rFonts w:eastAsia="Times New Roman"/>
-          <w:sz w:val="24"/>
-          <w:szCs w:val="24"/>
-        </w:rPr>
-        <w:t xml:space="preserve">View Help </w:t>
-      </w:r>
-    </w:p>
-    <w:p>
-      <w:pPr>
-        <w:spacing w:after="0"/>
-        <w:rPr>
-          <w:rFonts w:eastAsia="Times New Roman"/>
-          <w:sz w:val="24"/>
-          <w:szCs w:val="24"/>
-        </w:rPr>
-      </w:pPr>
-      <w:r>
-        <w:rPr>
-          <w:rFonts w:eastAsia="Times New Roman"/>
-          <w:sz w:val="24"/>
-          <w:szCs w:val="24"/>
-        </w:rPr>
-        <w:t xml:space="preserve">Primary Actor: Player </w:t>
-      </w:r>
-    </w:p>
-    <w:p>
-      <w:pPr>
-        <w:spacing w:after="0"/>
-        <w:rPr>
-          <w:rFonts w:eastAsia="Times New Roman"/>
-          <w:sz w:val="24"/>
-          <w:szCs w:val="24"/>
-        </w:rPr>
-      </w:pPr>
-      <w:r>
-        <w:rPr>
-          <w:rFonts w:eastAsia="Times New Roman"/>
-          <w:sz w:val="24"/>
-          <w:szCs w:val="24"/>
-        </w:rPr>
-        <w:t xml:space="preserve">Main Success Scenario </w:t>
-      </w:r>
-    </w:p>
-    <w:p>
-      <w:pPr>
-        <w:spacing w:after="0"/>
-        <w:rPr>
-          <w:rFonts w:eastAsia="Times New Roman"/>
-          <w:sz w:val="24"/>
-          <w:szCs w:val="24"/>
-        </w:rPr>
-      </w:pPr>
-      <w:r>
-        <w:rPr>
-          <w:rFonts w:eastAsia="Times New Roman"/>
-          <w:sz w:val="24"/>
-          <w:szCs w:val="24"/>
-        </w:rPr>
-        <w:t xml:space="preserve">1. Player chooses to view help. </w:t>
-      </w:r>
-    </w:p>
-    <w:p>
-      <w:pPr>
-        <w:spacing w:after="0"/>
-        <w:rPr>
-          <w:rFonts w:eastAsia="Times New Roman"/>
-          <w:sz w:val="24"/>
-          <w:szCs w:val="24"/>
-        </w:rPr>
-      </w:pPr>
-      <w:r>
-        <w:rPr>
-          <w:rFonts w:eastAsia="Times New Roman"/>
-          <w:sz w:val="24"/>
-          <w:szCs w:val="24"/>
-        </w:rPr>
-        <w:t xml:space="preserve">2. The system displays information about gameplay and controls. </w:t>
-      </w:r>
-    </w:p>
-    <w:p>
-      <w:pPr>
-        <w:spacing w:after="0"/>
-        <w:rPr>
-          <w:rFonts w:eastAsia="Times New Roman"/>
-          <w:sz w:val="24"/>
-          <w:szCs w:val="24"/>
-        </w:rPr>
-      </w:pPr>
-      <w:r>
-        <w:rPr>
-          <w:rFonts w:eastAsia="Times New Roman"/>
-          <w:sz w:val="24"/>
-          <w:szCs w:val="24"/>
-        </w:rPr>
-        <w:t>3. Player quits viewing help.</w:t>
-      </w:r>
-    </w:p>
-    <w:p>
-      <w:pPr>
-        <w:spacing w:after="0"/>
-        <w:rPr>
-          <w:rFonts w:eastAsia="Times New Roman"/>
-          <w:sz w:val="24"/>
-          <w:szCs w:val="24"/>
-        </w:rPr>
-      </w:pPr>
-    </w:p>
-    <w:p>
-      <w:pPr>
-        <w:spacing w:after="0"/>
-        <w:rPr>
-          <w:rFonts w:eastAsia="Times New Roman"/>
-          <w:sz w:val="24"/>
-          <w:szCs w:val="24"/>
-          <w:u w:val="single"/>
-        </w:rPr>
-      </w:pPr>
-      <w:r>
-        <w:rPr>
-          <w:rFonts w:eastAsia="Times New Roman"/>
-          <w:sz w:val="24"/>
-          <w:szCs w:val="24"/>
-          <w:u w:val="single"/>
-        </w:rPr>
-        <w:t>Use-Case-</w:t>
-      </w:r>
-      <w:r>
-        <w:rPr>
-          <w:rFonts w:eastAsia="Times New Roman"/>
-          <w:sz w:val="24"/>
-          <w:szCs w:val="24"/>
-          <w:u w:val="single"/>
-        </w:rPr>
-        <w:t>6</w:t>
-      </w:r>
-    </w:p>
-    <w:p>
-      <w:pPr>
-        <w:spacing w:after="0"/>
-        <w:rPr>
-          <w:rFonts w:eastAsia="Times New Roman"/>
-          <w:sz w:val="24"/>
-          <w:szCs w:val="24"/>
-        </w:rPr>
-      </w:pPr>
-      <w:r>
-        <w:rPr>
-          <w:rFonts w:eastAsia="Times New Roman"/>
-          <w:sz w:val="24"/>
-          <w:szCs w:val="24"/>
-        </w:rPr>
-        <w:t xml:space="preserve">View High Scores </w:t>
-      </w:r>
-    </w:p>
-    <w:p>
-      <w:pPr>
-        <w:spacing w:after="0"/>
-        <w:rPr>
-          <w:rFonts w:eastAsia="Times New Roman"/>
-          <w:sz w:val="24"/>
-          <w:szCs w:val="24"/>
-        </w:rPr>
-      </w:pPr>
-      <w:r>
-        <w:rPr>
-          <w:rFonts w:eastAsia="Times New Roman"/>
-          <w:sz w:val="24"/>
-          <w:szCs w:val="24"/>
-        </w:rPr>
-        <w:t xml:space="preserve">Primary Actor: Player </w:t>
-      </w:r>
-    </w:p>
-    <w:p>
-      <w:pPr>
-        <w:spacing w:after="0"/>
-        <w:rPr>
-          <w:rFonts w:eastAsia="Times New Roman"/>
-          <w:sz w:val="24"/>
-          <w:szCs w:val="24"/>
-        </w:rPr>
-      </w:pPr>
-      <w:r>
-        <w:rPr>
-          <w:rFonts w:eastAsia="Times New Roman"/>
-          <w:sz w:val="24"/>
-          <w:szCs w:val="24"/>
-        </w:rPr>
-        <w:t xml:space="preserve">Main Success Scenario </w:t>
-      </w:r>
-    </w:p>
-    <w:p>
-      <w:pPr>
-        <w:spacing w:after="0"/>
-        <w:rPr>
-          <w:rFonts w:eastAsia="Times New Roman"/>
-          <w:sz w:val="24"/>
-          <w:szCs w:val="24"/>
-        </w:rPr>
-      </w:pPr>
-      <w:r>
-        <w:rPr>
-          <w:rFonts w:eastAsia="Times New Roman"/>
-          <w:sz w:val="24"/>
-          <w:szCs w:val="24"/>
-        </w:rPr>
-        <w:t xml:space="preserve">1. Player chooses to view high scores. </w:t>
-      </w:r>
-    </w:p>
-    <w:p>
-      <w:pPr>
-        <w:spacing w:after="0"/>
-        <w:rPr>
-          <w:rFonts w:eastAsia="Times New Roman"/>
-          <w:sz w:val="24"/>
-          <w:szCs w:val="24"/>
-        </w:rPr>
-      </w:pPr>
-      <w:r>
-        <w:rPr>
-          <w:rFonts w:eastAsia="Times New Roman"/>
-          <w:sz w:val="24"/>
-          <w:szCs w:val="24"/>
-        </w:rPr>
-        <w:t xml:space="preserve">2. The system displays top ten high scores. </w:t>
-      </w:r>
-    </w:p>
-    <w:p>
-      <w:pPr>
-        <w:spacing w:after="0"/>
-        <w:rPr>
-          <w:rFonts w:eastAsia="Times New Roman"/>
-          <w:sz w:val="24"/>
-          <w:szCs w:val="24"/>
-        </w:rPr>
-      </w:pPr>
-      <w:r>
-        <w:rPr>
-          <w:rFonts w:eastAsia="Times New Roman"/>
-          <w:sz w:val="24"/>
-          <w:szCs w:val="24"/>
-        </w:rPr>
-        <w:t>3. Player quits viewing high scores.</w:t>
-      </w:r>
-    </w:p>
-    <w:p>
-      <w:pPr>
-        <w:spacing w:after="0" w:line="360" w:lineRule="auto"/>
-        <w:rPr>
-          <w:b/>
-          <w:noProof/>
-          <w:sz w:val="24"/>
-          <w:szCs w:val="24"/>
-          <w:lang w:val="tr-TR" w:eastAsia="tr-TR"/>
-        </w:rPr>
-      </w:pPr>
-      <w:r>
-        <w:rPr>
-          <w:b/>
-          <w:noProof/>
-          <w:sz w:val="24"/>
-          <w:szCs w:val="24"/>
-          <w:lang w:val="tr-TR" w:eastAsia="tr-TR"/>
-        </w:rPr>
         <w:t>6.1.2 Use-Case Diagram</w:t>
       </w:r>
     </w:p>
@@ -5508,10 +5943,7 @@
           <w:lang w:val="tr-TR" w:eastAsia="tr-TR"/>
         </w:rPr>
       </w:pPr>
-    </w:p>
-    <w:p>
-      <w:pPr>
-        <w:spacing w:after="0" w:line="360" w:lineRule="auto"/>
+      <w:r>
         <w:rPr>
           <w:b/>
           <w:noProof/>
@@ -5519,52 +5951,6 @@
           <w:szCs w:val="24"/>
           <w:lang w:val="tr-TR" w:eastAsia="tr-TR"/>
         </w:rPr>
-      </w:pPr>
-    </w:p>
-    <w:p>
-      <w:pPr>
-        <w:spacing w:after="0" w:line="360" w:lineRule="auto"/>
-        <w:rPr>
-          <w:b/>
-          <w:noProof/>
-          <w:sz w:val="24"/>
-          <w:szCs w:val="24"/>
-          <w:lang w:val="tr-TR" w:eastAsia="tr-TR"/>
-        </w:rPr>
-      </w:pPr>
-    </w:p>
-    <w:p>
-      <w:pPr>
-        <w:spacing w:after="0" w:line="360" w:lineRule="auto"/>
-        <w:rPr>
-          <w:b/>
-          <w:noProof/>
-          <w:sz w:val="24"/>
-          <w:szCs w:val="24"/>
-          <w:lang w:val="tr-TR" w:eastAsia="tr-TR"/>
-        </w:rPr>
-      </w:pPr>
-    </w:p>
-    <w:p>
-      <w:pPr>
-        <w:spacing w:after="0" w:line="360" w:lineRule="auto"/>
-        <w:rPr>
-          <w:b/>
-          <w:noProof/>
-          <w:sz w:val="24"/>
-          <w:szCs w:val="24"/>
-          <w:lang w:val="tr-TR" w:eastAsia="tr-TR"/>
-        </w:rPr>
-      </w:pPr>
-      <w:r>
-        <w:rPr>
-          <w:b/>
-          <w:noProof/>
-          <w:sz w:val="24"/>
-          <w:szCs w:val="24"/>
-          <w:lang w:val="tr-TR" w:eastAsia="tr-TR"/>
-        </w:rPr>
-        <w:lastRenderedPageBreak/>
         <w:t>6.2 Dynamic Models</w:t>
       </w:r>
     </w:p>
@@ -5883,20 +6269,47 @@
       <w:pPr>
         <w:spacing w:after="0" w:line="360" w:lineRule="auto"/>
         <w:rPr>
-          <w:noProof/>
-          <w:sz w:val="24"/>
-          <w:szCs w:val="24"/>
-          <w:lang w:val="tr-TR" w:eastAsia="tr-TR"/>
-        </w:rPr>
-      </w:pPr>
-      <w:r>
-        <w:rPr>
           <w:b/>
           <w:noProof/>
           <w:sz w:val="24"/>
           <w:szCs w:val="24"/>
           <w:lang w:val="tr-TR" w:eastAsia="tr-TR"/>
         </w:rPr>
+      </w:pPr>
+    </w:p>
+    <w:p>
+      <w:pPr>
+        <w:spacing w:after="0" w:line="360" w:lineRule="auto"/>
+        <w:rPr>
+          <w:b/>
+          <w:noProof/>
+          <w:sz w:val="24"/>
+          <w:szCs w:val="24"/>
+          <w:lang w:val="tr-TR" w:eastAsia="tr-TR"/>
+        </w:rPr>
+      </w:pPr>
+    </w:p>
+    <w:p>
+      <w:pPr>
+        <w:spacing w:after="0" w:line="360" w:lineRule="auto"/>
+        <w:rPr>
+          <w:noProof/>
+          <w:sz w:val="24"/>
+          <w:szCs w:val="24"/>
+          <w:lang w:val="tr-TR" w:eastAsia="tr-TR"/>
+        </w:rPr>
+      </w:pPr>
+      <w:bookmarkStart w:id="1" w:name="_GoBack"/>
+      <w:bookmarkEnd w:id="1"/>
+      <w:r>
+        <w:rPr>
+          <w:b/>
+          <w:noProof/>
+          <w:sz w:val="24"/>
+          <w:szCs w:val="24"/>
+          <w:lang w:val="tr-TR" w:eastAsia="tr-TR"/>
+        </w:rPr>
+        <w:lastRenderedPageBreak/>
         <w:t>6.2.1 Sequence Diagram</w:t>
       </w:r>
     </w:p>
@@ -5979,7 +6392,6 @@
           <w:szCs w:val="24"/>
           <w:lang w:val="tr-TR" w:eastAsia="tr-TR"/>
         </w:rPr>
-        <w:lastRenderedPageBreak/>
         <w:drawing>
           <wp:inline distT="0" distB="0" distL="0" distR="0">
             <wp:extent cx="5762625" cy="4953000"/>
@@ -17290,8 +17702,6 @@
           <w:szCs w:val="24"/>
         </w:rPr>
       </w:pPr>
-      <w:bookmarkStart w:id="1" w:name="_GoBack"/>
-      <w:bookmarkEnd w:id="1"/>
       <w:r>
         <w:rPr>
           <w:b/>
@@ -18736,7 +19146,7 @@
             <w:noProof/>
             <w:lang w:val="tr-TR"/>
           </w:rPr>
-          <w:t>21</w:t>
+          <w:t>1</w:t>
         </w:r>
         <w:r>
           <w:fldChar w:fldCharType="end"/>
@@ -20030,7 +20440,6 @@
     <w:next w:val="Normal"/>
     <w:autoRedefine/>
     <w:uiPriority w:val="39"/>
-    <w:semiHidden/>
     <w:unhideWhenUsed/>
     <w:qFormat/>
     <w:rsid w:val="001E5D13"/>
@@ -20982,7 +21391,7 @@
 </file>
 
 <file path=customXml/itemProps1.xml><?xml version="1.0" encoding="utf-8"?>
-<ds:datastoreItem xmlns:ds="http://schemas.openxmlformats.org/officeDocument/2006/customXml" ds:itemID="{B5071720-9071-4C8D-8D99-42E9813EAE0C}">
+<ds:datastoreItem xmlns:ds="http://schemas.openxmlformats.org/officeDocument/2006/customXml" ds:itemID="{EB6C7DC1-E100-4B39-8690-67EBDBAAEA13}">
   <ds:schemaRefs>
     <ds:schemaRef ds:uri="http://schemas.openxmlformats.org/officeDocument/2006/bibliography"/>
   </ds:schemaRefs>

</xml_diff>